<commit_message>
Mike text and webpage || TODO integrate matrix
</commit_message>
<xml_diff>
--- a/Mike/QC Implementation and Programming.docx
+++ b/Mike/QC Implementation and Programming.docx
@@ -40,7 +40,19 @@
         <w:t>that drive these machines and make them so powerful.</w:t>
       </w:r>
       <w:r>
-        <w:t xml:space="preserve"> We are used to multi-purpose computers that are easily reprogrammable, going to lower level of details to higher order programming language is therefore a key in the development of QC and their implementation.</w:t>
+        <w:t xml:space="preserve"> We are used to multi-purpose computers that are easily reprogrammable, </w:t>
+      </w:r>
+      <w:r>
+        <w:t>we need to go back</w:t>
+      </w:r>
+      <w:r>
+        <w:t xml:space="preserve"> to lower level of details to hi</w:t>
+      </w:r>
+      <w:r>
+        <w:t xml:space="preserve">gher order programming language, this is the </w:t>
+      </w:r>
+      <w:r>
+        <w:t>key in the development of QC and their implementation.</w:t>
       </w:r>
       <w:r>
         <w:t xml:space="preserve"> </w:t>
@@ -65,40 +77,60 @@
         <w:t xml:space="preserve">. They are a sequence of steps that should lead to a logical, generally immutable, and meaningful outcome. </w:t>
       </w:r>
       <w:r>
-        <w:t xml:space="preserve">We find computers better than humans to follow most algorithm as their capacity to calculate and treat data exceed us by far. However, it is now easy to </w:t>
-      </w:r>
-      <w:r>
-        <w:t>spot</w:t>
-      </w:r>
-      <w:r>
-        <w:t xml:space="preserve"> the limits of Moore’</w:t>
-      </w:r>
-      <w:r>
-        <w:t>s law in today</w:t>
-      </w:r>
-      <w:r>
-        <w:t xml:space="preserve"> computer</w:t>
-      </w:r>
-      <w:r>
-        <w:t>s</w:t>
-      </w:r>
-      <w:r>
-        <w:t xml:space="preserve"> and the computation time is still t</w:t>
-      </w:r>
-      <w:r>
-        <w:t>o</w:t>
-      </w:r>
-      <w:r>
-        <w:t>o</w:t>
-      </w:r>
-      <w:r>
-        <w:t xml:space="preserve"> slow to</w:t>
-      </w:r>
-      <w:r>
-        <w:t xml:space="preserve"> explore multiple solutions at once. For example, the analysis of multiple factor that impact a phenomenon requires the analysis of each one of them varying separately</w:t>
-      </w:r>
-      <w:r>
-        <w:t xml:space="preserve"> (weather predictions, deciphering communication, etc.). The algorithms for QC take advantage of the fact QC can explore multiple solutions at once. </w:t>
+        <w:t>We find computers better than humans to follow most algorithm as their capacity to calculate and treat data exceed us by far. However,</w:t>
+      </w:r>
+      <w:r>
+        <w:t xml:space="preserve"> even</w:t>
+      </w:r>
+      <w:r>
+        <w:t xml:space="preserve"> Gordon Moore </w:t>
+      </w:r>
+      <w:sdt>
+        <w:sdtPr>
+          <w:id w:val="164595907"/>
+          <w:citation/>
+        </w:sdtPr>
+        <w:sdtContent>
+          <w:r>
+            <w:fldChar w:fldCharType="begin"/>
+          </w:r>
+          <w:r>
+            <w:instrText xml:space="preserve"> CITATION Gor65 \l 2057 </w:instrText>
+          </w:r>
+          <w:r>
+            <w:fldChar w:fldCharType="separate"/>
+          </w:r>
+          <w:r>
+            <w:rPr>
+              <w:noProof/>
+            </w:rPr>
+            <w:t>(Moore, 1965)</w:t>
+          </w:r>
+          <w:r>
+            <w:fldChar w:fldCharType="end"/>
+          </w:r>
+        </w:sdtContent>
+      </w:sdt>
+      <w:r>
+        <w:t xml:space="preserve"> </w:t>
+      </w:r>
+      <w:r>
+        <w:t>could not predict that we would go so small in the transistors that we would face the limits of the atom. As a consequence, the computing power on regular CPU is not likely to continue increasing as it has now</w:t>
+      </w:r>
+      <w:r>
+        <w:t xml:space="preserve">. </w:t>
+      </w:r>
+      <w:r>
+        <w:t xml:space="preserve">One of the flaw of those chips, especially in an era like ours where the Big Data is becoming so crucial, the analysis of such flow of information is going to be impossible. Another would be </w:t>
+      </w:r>
+      <w:r>
+        <w:t xml:space="preserve"> the analysis of multiple factor that impact a phenomenon requires the analysis of each one of them varying separately</w:t>
+      </w:r>
+      <w:r>
+        <w:t xml:space="preserve"> (weather predictions, deciphering communication, etc.). The algorithms for QC take advantage of the fact QC can expl</w:t>
+      </w:r>
+      <w:r>
+        <w:t xml:space="preserve">ore multiple solutions at once and therefore more capable of tackling today’s computing limitation. </w:t>
       </w:r>
     </w:p>
     <w:p>
@@ -159,13 +191,8 @@
       <w:r>
         <w:t xml:space="preserve">. </w:t>
       </w:r>
-      <w:proofErr w:type="spellStart"/>
-      <w:r>
-        <w:t>Groover</w:t>
-      </w:r>
-      <w:proofErr w:type="spellEnd"/>
-      <w:r>
-        <w:t xml:space="preserve"> studied in his paper the problem of accessing an unsorted database </w:t>
+      <w:r>
+        <w:t xml:space="preserve">Groover studied in his paper the problem of accessing an unsorted database </w:t>
       </w:r>
       <w:r>
         <w:t>of</w:t>
@@ -189,10 +216,31 @@
         <w:t xml:space="preserve">. </w:t>
       </w:r>
       <w:r>
-        <w:t>Logic would tell you that on average you would need to scan half of the database on average bef</w:t>
-      </w:r>
-      <w:r>
-        <w:t xml:space="preserve">ore finding the required entry, or in the worst case all </w:t>
+        <w:t>O</w:t>
+      </w:r>
+      <w:r>
+        <w:t xml:space="preserve">n average you </w:t>
+      </w:r>
+      <w:r>
+        <w:t>hope to only</w:t>
+      </w:r>
+      <w:r>
+        <w:t xml:space="preserve"> ne</w:t>
+      </w:r>
+      <w:r>
+        <w:t xml:space="preserve">ed to scan half of the database </w:t>
+      </w:r>
+      <w:r>
+        <w:t>bef</w:t>
+      </w:r>
+      <w:r>
+        <w:t xml:space="preserve">ore finding the required entry, </w:t>
+      </w:r>
+      <w:r>
+        <w:t xml:space="preserve">but in the worst case, you will scan </w:t>
+      </w:r>
+      <w:r>
+        <w:t xml:space="preserve">all </w:t>
       </w:r>
       <w:r>
         <w:rPr>
@@ -659,64 +707,21 @@
         <w:rPr>
           <w:rFonts w:eastAsiaTheme="minorEastAsia"/>
         </w:rPr>
-        <w:t xml:space="preserve">of the desired state by and order of </w:t>
+        <w:t xml:space="preserve"> </w:t>
+      </w:r>
+      <w:r>
+        <w:rPr>
+          <w:rFonts w:eastAsiaTheme="minorEastAsia"/>
+        </w:rPr>
+        <w:t xml:space="preserve">of the states in such a way the desired one will stand out. The complexity of the loop and of the initialisation makes it a  </w:t>
       </w:r>
       <m:oMath>
-        <m:f>
-          <m:fPr>
-            <m:ctrlPr>
-              <w:rPr>
-                <w:rFonts w:ascii="Cambria Math" w:eastAsiaTheme="minorEastAsia" w:hAnsi="Cambria Math"/>
-                <w:i/>
-              </w:rPr>
-            </m:ctrlPr>
-          </m:fPr>
-          <m:num>
-            <m:r>
-              <w:rPr>
-                <w:rFonts w:ascii="Cambria Math" w:eastAsiaTheme="minorEastAsia" w:hAnsi="Cambria Math"/>
-              </w:rPr>
-              <m:t>1</m:t>
-            </m:r>
-          </m:num>
-          <m:den>
-            <m:rad>
-              <m:radPr>
-                <m:degHide m:val="1"/>
-                <m:ctrlPr>
-                  <w:rPr>
-                    <w:rFonts w:ascii="Cambria Math" w:eastAsiaTheme="minorEastAsia" w:hAnsi="Cambria Math"/>
-                    <w:i/>
-                  </w:rPr>
-                </m:ctrlPr>
-              </m:radPr>
-              <m:deg/>
-              <m:e>
-                <m:r>
-                  <w:rPr>
-                    <w:rFonts w:ascii="Cambria Math" w:eastAsiaTheme="minorEastAsia" w:hAnsi="Cambria Math"/>
-                  </w:rPr>
-                  <m:t>N</m:t>
-                </m:r>
-              </m:e>
-            </m:rad>
-          </m:den>
-        </m:f>
-      </m:oMath>
-      <w:r>
-        <w:rPr>
-          <w:rFonts w:eastAsiaTheme="minorEastAsia"/>
-        </w:rPr>
-        <w:t xml:space="preserve">, the order of the loop, considering its initial condition is therefore </w:t>
-      </w:r>
-      <w:r>
-        <w:rPr>
-          <w:rFonts w:eastAsiaTheme="minorEastAsia"/>
-          <w:i/>
-        </w:rPr>
-        <w:t>O(</w:t>
-      </w:r>
-      <m:oMath>
+        <m:r>
+          <w:rPr>
+            <w:rFonts w:ascii="Cambria Math" w:eastAsiaTheme="minorEastAsia" w:hAnsi="Cambria Math"/>
+          </w:rPr>
+          <m:t>O(</m:t>
+        </m:r>
         <m:rad>
           <m:radPr>
             <m:degHide m:val="1"/>
@@ -737,19 +742,30 @@
             </m:r>
           </m:e>
         </m:rad>
+        <m:r>
+          <w:rPr>
+            <w:rFonts w:ascii="Cambria Math" w:eastAsiaTheme="minorEastAsia" w:hAnsi="Cambria Math"/>
+          </w:rPr>
+          <m:t>)</m:t>
+        </m:r>
       </m:oMath>
       <w:r>
         <w:rPr>
           <w:rFonts w:eastAsiaTheme="minorEastAsia"/>
-          <w:i/>
-        </w:rPr>
-        <w:t>)</w:t>
-      </w:r>
-      <w:r>
-        <w:rPr>
-          <w:rFonts w:eastAsiaTheme="minorEastAsia"/>
-        </w:rPr>
-        <w:t>, which is a gain of polynomial order compared to the classic algorithm.</w:t>
+        </w:rPr>
+        <w:t xml:space="preserve">, which is a gain of polynomial order </w:t>
+      </w:r>
+      <w:r>
+        <w:rPr>
+          <w:rFonts w:eastAsiaTheme="minorEastAsia"/>
+        </w:rPr>
+        <w:t>(divided by two)</w:t>
+      </w:r>
+      <w:r>
+        <w:rPr>
+          <w:rFonts w:eastAsiaTheme="minorEastAsia"/>
+        </w:rPr>
+        <w:t>compared to the classic algorithm.</w:t>
       </w:r>
     </w:p>
     <w:p>
@@ -772,7 +788,6 @@
         <w:pStyle w:val="Heading2"/>
       </w:pPr>
       <w:r>
-        <w:lastRenderedPageBreak/>
         <w:t>Fourier’s transform</w:t>
       </w:r>
     </w:p>
@@ -793,116 +808,31 @@
         <w:t>quantum algorithms</w:t>
       </w:r>
       <w:r>
-        <w:t xml:space="preserve"> and implemented very efficiently, making it a very robust tool to </w:t>
-      </w:r>
-      <w:r>
-        <w:t>compute the D</w:t>
-      </w:r>
-      <w:r>
-        <w:t>eutsch–</w:t>
-      </w:r>
-      <w:proofErr w:type="spellStart"/>
-      <w:r>
-        <w:t>Jozsa</w:t>
-      </w:r>
-      <w:proofErr w:type="spellEnd"/>
-      <w:r>
-        <w:t xml:space="preserve"> algorithm</w:t>
-      </w:r>
-      <w:r>
-        <w:t>, finding eigenvalue of unitary operators and probably its most famous application is the use in Shor’s algorithm.</w:t>
-      </w:r>
+        <w:t xml:space="preserve"> an</w:t>
+      </w:r>
+      <w:r>
+        <w:t>d implemented very efficiently</w:t>
+      </w:r>
+      <w:r>
+        <w:t xml:space="preserve">, </w:t>
+      </w:r>
+      <w:r>
+        <w:t xml:space="preserve">particularly useful for </w:t>
+      </w:r>
+      <w:r>
+        <w:t>finding eigenvalue of unitary operators and probably its most famous application is the use in Shor’s algorithm.</w:t>
+      </w:r>
+    </w:p>
+    <w:p>
+      <w:bookmarkStart w:id="3" w:name="_GoBack"/>
+      <w:bookmarkEnd w:id="3"/>
     </w:p>
     <w:p>
       <w:pPr>
         <w:pStyle w:val="Heading3"/>
       </w:pPr>
-      <w:commentRangeStart w:id="3"/>
-      <w:commentRangeStart w:id="4"/>
-      <w:r>
-        <w:t>Boson sampling</w:t>
-      </w:r>
-      <w:commentRangeEnd w:id="3"/>
-      <w:r>
-        <w:rPr>
-          <w:rStyle w:val="CommentReference"/>
-          <w:rFonts w:asciiTheme="minorHAnsi" w:eastAsiaTheme="minorHAnsi" w:hAnsiTheme="minorHAnsi" w:cstheme="minorBidi"/>
-          <w:color w:val="auto"/>
-        </w:rPr>
-        <w:commentReference w:id="3"/>
-      </w:r>
-      <w:commentRangeEnd w:id="4"/>
-      <w:r>
-        <w:rPr>
-          <w:rStyle w:val="CommentReference"/>
-          <w:rFonts w:asciiTheme="minorHAnsi" w:eastAsiaTheme="minorHAnsi" w:hAnsiTheme="minorHAnsi" w:cstheme="minorBidi"/>
-          <w:color w:val="auto"/>
-        </w:rPr>
-        <w:commentReference w:id="4"/>
-      </w:r>
-    </w:p>
-    <w:p>
-      <w:sdt>
-        <w:sdtPr>
-          <w:id w:val="1028996910"/>
-          <w:citation/>
-        </w:sdtPr>
-        <w:sdtEndPr/>
-        <w:sdtContent>
-          <w:r>
-            <w:fldChar w:fldCharType="begin"/>
-          </w:r>
-          <w:r>
-            <w:instrText xml:space="preserve"> CITATION Bry15 \l 2057 </w:instrText>
-          </w:r>
-          <w:r>
-            <w:fldChar w:fldCharType="separate"/>
-          </w:r>
-          <w:r>
-            <w:rPr>
-              <w:noProof/>
-            </w:rPr>
-            <w:t>(Bryan T. Gard, 2015)</w:t>
-          </w:r>
-          <w:r>
-            <w:fldChar w:fldCharType="end"/>
-          </w:r>
-        </w:sdtContent>
-      </w:sdt>
-    </w:p>
-    <w:p>
-      <w:commentRangeStart w:id="5"/>
-      <w:r>
-        <w:t xml:space="preserve">Reference </w:t>
-      </w:r>
-      <w:commentRangeEnd w:id="5"/>
-      <w:r>
-        <w:rPr>
-          <w:rStyle w:val="CommentReference"/>
-        </w:rPr>
-        <w:commentReference w:id="5"/>
-      </w:r>
-    </w:p>
-    <w:p>
-      <w:bookmarkStart w:id="6" w:name="_GoBack"/>
-      <w:bookmarkEnd w:id="6"/>
-    </w:p>
-    <w:p>
-      <w:pPr>
-        <w:pStyle w:val="Heading3"/>
-      </w:pPr>
-      <w:commentRangeStart w:id="7"/>
       <w:r>
         <w:t>Shor’s Algorithm</w:t>
-      </w:r>
-      <w:commentRangeEnd w:id="7"/>
-      <w:r>
-        <w:rPr>
-          <w:rStyle w:val="CommentReference"/>
-          <w:rFonts w:asciiTheme="minorHAnsi" w:eastAsiaTheme="minorHAnsi" w:hAnsiTheme="minorHAnsi" w:cstheme="minorBidi"/>
-          <w:color w:val="auto"/>
-        </w:rPr>
-        <w:commentReference w:id="7"/>
       </w:r>
     </w:p>
     <w:p>
@@ -936,15 +866,16 @@
     </w:p>
     <w:p>
       <w:r>
-        <w:t>Shor’s algorithm has become very famous over the years as its realisation, if it should come, will affect radically the domain of communication and cryptography that protects everyone’s privacy. Decrypting an RSA transaction to a bank to retrieve the credit cards info could be done in polynomial time –in terms of log n- instead of exponential time leaving many system at risk.</w:t>
-      </w:r>
-    </w:p>
-    <w:p>
-      <w:pPr>
-        <w:rPr>
-          <w:rFonts w:eastAsiaTheme="minorEastAsia"/>
-        </w:rPr>
-      </w:pPr>
+        <w:t>Shor’s algorithm has become very famous over the years as its realisation, if it should come, will affect radically the domain of communication and cryptography that protects everyone’s privacy. Decrypting an RSA transaction to a bank to retrieve the credit cards info could be done in polynomial time –in terms of log n- instead of exponential time leaving many system</w:t>
+      </w:r>
+      <w:r>
+        <w:t>s</w:t>
+      </w:r>
+      <w:r>
+        <w:t xml:space="preserve"> at risk.</w:t>
+      </w:r>
+    </w:p>
+    <w:p>
       <w:r>
         <w:t>The factorisation algorithm</w:t>
       </w:r>
@@ -998,25 +929,27 @@
       <w:r>
         <w:t xml:space="preserve">different from 1 and -1. </w:t>
       </w:r>
+    </w:p>
+    <w:p>
+      <w:pPr>
+        <w:rPr>
+          <w:rFonts w:eastAsiaTheme="minorEastAsia"/>
+        </w:rPr>
+      </w:pPr>
       <w:r>
         <w:t xml:space="preserve">We are sure it </w:t>
       </w:r>
       <w:r>
         <w:t xml:space="preserve">exists, as stated by the </w:t>
       </w:r>
-      <w:commentRangeStart w:id="8"/>
       <w:r>
         <w:t>Chinese remainder theorem</w:t>
       </w:r>
-      <w:commentRangeEnd w:id="8"/>
-      <w:r>
-        <w:rPr>
-          <w:rStyle w:val="CommentReference"/>
-        </w:rPr>
-        <w:commentReference w:id="8"/>
-      </w:r>
-      <w:r>
-        <w:t xml:space="preserve">&gt;&gt;&gt;&gt;&gt;&gt;. </w:t>
+      <w:r>
+        <w:t>.</w:t>
+      </w:r>
+      <w:r>
+        <w:t xml:space="preserve"> </w:t>
       </w:r>
       <w:r>
         <w:t xml:space="preserve">Finding such a number </w:t>
@@ -1102,7 +1035,13 @@
         <w:rPr>
           <w:rFonts w:eastAsiaTheme="minorEastAsia"/>
         </w:rPr>
-        <w:t xml:space="preserve"> will be a ‘proper’ factor of </w:t>
+        <w:t xml:space="preserve"> will be a proper </w:t>
+      </w:r>
+      <w:r>
+        <w:rPr>
+          <w:rFonts w:eastAsiaTheme="minorEastAsia"/>
+        </w:rPr>
+        <w:t xml:space="preserve">factor of </w:t>
       </w:r>
       <w:r>
         <w:rPr>
@@ -1114,6 +1053,19 @@
       <w:r>
         <w:rPr>
           <w:rFonts w:eastAsiaTheme="minorEastAsia"/>
+          <w:i/>
+        </w:rPr>
+        <w:t xml:space="preserve"> </w:t>
+      </w:r>
+      <w:r>
+        <w:rPr>
+          <w:rFonts w:eastAsiaTheme="minorEastAsia"/>
+        </w:rPr>
+        <w:t>(different from 0 and N)</w:t>
+      </w:r>
+      <w:r>
+        <w:rPr>
+          <w:rFonts w:eastAsiaTheme="minorEastAsia"/>
         </w:rPr>
         <w:t>.</w:t>
       </w:r>
@@ -1124,20 +1076,11 @@
           <w:rFonts w:eastAsiaTheme="minorEastAsia"/>
         </w:rPr>
       </w:pPr>
-      <w:commentRangeStart w:id="9"/>
-      <w:proofErr w:type="gramStart"/>
-      <w:r>
-        <w:rPr>
-          <w:rFonts w:eastAsiaTheme="minorEastAsia"/>
-        </w:rPr>
-        <w:t>Indeed</w:t>
-      </w:r>
-      <w:proofErr w:type="gramEnd"/>
-      <w:r>
-        <w:rPr>
-          <w:rFonts w:eastAsiaTheme="minorEastAsia"/>
-        </w:rPr>
-        <w:t xml:space="preserve"> </w:t>
+      <w:r>
+        <w:rPr>
+          <w:rFonts w:eastAsiaTheme="minorEastAsia"/>
+        </w:rPr>
+        <w:t xml:space="preserve">Indeed </w:t>
       </w:r>
       <m:oMath>
         <m:r>
@@ -1151,20 +1094,7 @@
         <w:rPr>
           <w:rFonts w:eastAsiaTheme="minorEastAsia"/>
         </w:rPr>
-        <w:t xml:space="preserve"> is proper because</w:t>
-      </w:r>
-      <w:commentRangeEnd w:id="9"/>
-      <w:r>
-        <w:rPr>
-          <w:rStyle w:val="CommentReference"/>
-        </w:rPr>
-        <w:commentReference w:id="9"/>
-      </w:r>
-      <w:r>
-        <w:rPr>
-          <w:rFonts w:eastAsiaTheme="minorEastAsia"/>
-        </w:rPr>
-        <w:t xml:space="preserve">: </w:t>
+        <w:t xml:space="preserve"> is proper because: </w:t>
       </w:r>
     </w:p>
     <w:p>
@@ -1221,16 +1151,8 @@
           <w:rPr>
             <w:rFonts w:ascii="Cambria Math" w:eastAsiaTheme="minorEastAsia" w:hAnsi="Cambria Math"/>
           </w:rPr>
-          <m:t>∃</m:t>
+          <m:t>∃u,v</m:t>
         </m:r>
-        <w:proofErr w:type="gramStart"/>
-        <m:r>
-          <w:rPr>
-            <w:rFonts w:ascii="Cambria Math" w:eastAsiaTheme="minorEastAsia" w:hAnsi="Cambria Math"/>
-          </w:rPr>
-          <m:t>u,v</m:t>
-        </m:r>
-        <w:proofErr w:type="gramEnd"/>
         <m:r>
           <m:rPr>
             <m:scr m:val="double-struck"/>
@@ -1324,7 +1246,7 @@
         <w:rPr>
           <w:rFonts w:eastAsiaTheme="minorEastAsia"/>
         </w:rPr>
-        <w:t>.</w:t>
+        <w:t xml:space="preserve"> (S is not congruent to -1 mod N)</w:t>
       </w:r>
     </w:p>
     <w:p>
@@ -1356,7 +1278,19 @@
         <w:rPr>
           <w:rFonts w:eastAsiaTheme="minorEastAsia"/>
         </w:rPr>
-        <w:t xml:space="preserve"> which also contradicts how we obtained S.</w:t>
+        <w:t xml:space="preserve"> which als</w:t>
+      </w:r>
+      <w:r>
+        <w:rPr>
+          <w:rFonts w:eastAsiaTheme="minorEastAsia"/>
+        </w:rPr>
+        <w:t>o contradicts how we obtained S</w:t>
+      </w:r>
+      <w:r>
+        <w:rPr>
+          <w:rFonts w:eastAsiaTheme="minorEastAsia"/>
+        </w:rPr>
+        <w:t xml:space="preserve"> (S is not congruent to 1 mod N).</w:t>
       </w:r>
     </w:p>
     <w:p>
@@ -1381,17 +1315,9 @@
           <w:rPr>
             <w:rFonts w:ascii="Cambria Math" w:eastAsiaTheme="minorEastAsia" w:hAnsi="Cambria Math"/>
           </w:rPr>
-          <m:t>d≠</m:t>
-        </m:r>
-        <w:proofErr w:type="gramStart"/>
-        <m:r>
-          <w:rPr>
-            <w:rFonts w:ascii="Cambria Math" w:eastAsiaTheme="minorEastAsia" w:hAnsi="Cambria Math"/>
-          </w:rPr>
-          <m:t>1,N</m:t>
+          <m:t>d≠1,N</m:t>
         </m:r>
       </m:oMath>
-      <w:proofErr w:type="gramEnd"/>
       <w:r>
         <w:rPr>
           <w:rFonts w:eastAsiaTheme="minorEastAsia"/>
@@ -1641,7 +1567,13 @@
           <w:rPr>
             <w:rFonts w:ascii="Cambria Math" w:eastAsiaTheme="minorEastAsia" w:hAnsi="Cambria Math"/>
           </w:rPr>
-          <m:t>r≡1 mod 2</m:t>
+          <m:t xml:space="preserve">r≡1 mod </m:t>
+        </m:r>
+        <m:r>
+          <w:rPr>
+            <w:rFonts w:ascii="Cambria Math" w:eastAsiaTheme="minorEastAsia" w:hAnsi="Cambria Math"/>
+          </w:rPr>
+          <m:t>N</m:t>
         </m:r>
       </m:oMath>
       <w:r>
@@ -1693,19 +1625,11 @@
         </w:rPr>
         <w:t xml:space="preserve"> </w:t>
       </w:r>
-      <w:proofErr w:type="spellStart"/>
-      <w:r>
-        <w:rPr>
-          <w:rFonts w:eastAsiaTheme="minorEastAsia"/>
-        </w:rPr>
-        <w:t>goto</w:t>
-      </w:r>
-      <w:proofErr w:type="spellEnd"/>
-      <w:r>
-        <w:rPr>
-          <w:rFonts w:eastAsiaTheme="minorEastAsia"/>
-        </w:rPr>
-        <w:t xml:space="preserve"> step 1</w:t>
+      <w:r>
+        <w:rPr>
+          <w:rFonts w:eastAsiaTheme="minorEastAsia"/>
+        </w:rPr>
+        <w:t>goto step 1</w:t>
       </w:r>
     </w:p>
     <w:p>
@@ -1732,202 +1656,338 @@
         <w:t>mostly</w:t>
       </w:r>
       <w:r>
-        <w:t xml:space="preserve"> limited themselves to factorising the number 15 (the smallest possible number that can test Shor’s algorithm</w:t>
-      </w:r>
-      <w:r>
-        <w:t xml:space="preserve">. The runtime of Fourier’s </w:t>
-      </w:r>
-      <w:commentRangeStart w:id="10"/>
-      <w:r>
-        <w:t>t</w:t>
-      </w:r>
-      <w:r>
-        <w:t xml:space="preserve">ransformation is still </w:t>
-      </w:r>
-      <w:r>
-        <w:t>high</w:t>
-      </w:r>
-      <w:commentRangeEnd w:id="10"/>
-      <w:r>
-        <w:t xml:space="preserve"> and a field of improvement. But it’s probably one of the biggest success for QC which demonstrate their capacity on one the most complex Quantum algorithm that exists until these days.</w:t>
-      </w:r>
-      <w:r>
-        <w:rPr>
-          <w:rStyle w:val="CommentReference"/>
-        </w:rPr>
-        <w:commentReference w:id="10"/>
+        <w:t xml:space="preserve"> limited themselves to factorising the number 15 (</w:t>
+      </w:r>
+      <w:r>
+        <w:t>probably the smallest non-trivial</w:t>
+      </w:r>
+      <w:r>
+        <w:t xml:space="preserve"> test</w:t>
+      </w:r>
+      <w:r>
+        <w:t xml:space="preserve"> for </w:t>
+      </w:r>
+      <w:r>
+        <w:t>Shor’s algorithm</w:t>
+      </w:r>
+      <w:r>
+        <w:t xml:space="preserve">), probably the </w:t>
+      </w:r>
+      <w:r>
+        <w:t>256-bi</w:t>
+      </w:r>
+      <w:r>
+        <w:t xml:space="preserve">ts keys of the </w:t>
+      </w:r>
+      <w:r>
+        <w:t>Advanced Encryption Standard</w:t>
+      </w:r>
+      <w:r>
+        <w:t>. But it’s probably one of the biggest success for QC which demonstrate their capacity on one the most complex Quantum algorithm that exists until these days.</w:t>
+      </w:r>
+      <w:r>
+        <w:t xml:space="preserve"> If Quantum Computer comes out, smaller keys may even be factorable from personal machines.  </w:t>
+      </w:r>
+    </w:p>
+    <w:p>
+      <w:pPr>
+        <w:pStyle w:val="Heading1"/>
+      </w:pPr>
+      <w:r>
+        <w:t xml:space="preserve">The </w:t>
+      </w:r>
+      <w:r>
+        <w:t>needs</w:t>
+      </w:r>
+      <w:r>
+        <w:t xml:space="preserve"> of a general-purpose programming language</w:t>
+      </w:r>
+    </w:p>
+    <w:p>
+      <w:r>
+        <w:t xml:space="preserve">For a computer to be truly </w:t>
+      </w:r>
+      <w:r>
+        <w:t>useful and game changer,</w:t>
+      </w:r>
+      <w:r>
+        <w:t xml:space="preserve"> it is important to be able to program it. </w:t>
+      </w:r>
+      <w:r>
+        <w:t>From the first</w:t>
+      </w:r>
+      <w:r>
+        <w:t xml:space="preserve"> “Hello, Quantum World”, </w:t>
+      </w:r>
+      <w:r>
+        <w:t xml:space="preserve">to Shor’s algorithm, programmers need to be able to express their ideas to the machine. </w:t>
+      </w:r>
+      <w:r>
+        <w:t xml:space="preserve">Powerful and diverse programming languages could inspire generation of programmers to accomplish great things with their ‘PQ’ (Personal Quomputer?). </w:t>
       </w:r>
     </w:p>
     <w:p>
       <w:pPr>
         <w:pStyle w:val="Heading2"/>
       </w:pPr>
-      <w:r>
-        <w:t>Quantum walks</w:t>
-      </w:r>
-    </w:p>
-    <w:p>
-      <w:pPr>
-        <w:pStyle w:val="Heading3"/>
-      </w:pPr>
-      <w:r>
-        <w:t>Element distinctness problem</w:t>
-      </w:r>
-    </w:p>
-    <w:p>
-      <w:pPr>
-        <w:pStyle w:val="Heading3"/>
-      </w:pPr>
-      <w:commentRangeStart w:id="11"/>
-      <w:r>
-        <w:t>Triangle finding algorithm</w:t>
-      </w:r>
-      <w:commentRangeEnd w:id="11"/>
+      <w:commentRangeStart w:id="4"/>
+      <w:r>
+        <w:t>A Pseudo-code</w:t>
+      </w:r>
+      <w:commentRangeEnd w:id="4"/>
       <w:r>
         <w:rPr>
           <w:rStyle w:val="CommentReference"/>
           <w:rFonts w:asciiTheme="minorHAnsi" w:eastAsiaTheme="minorHAnsi" w:hAnsiTheme="minorHAnsi" w:cstheme="minorBidi"/>
           <w:color w:val="auto"/>
         </w:rPr>
-        <w:commentReference w:id="11"/>
-      </w:r>
-    </w:p>
-    <w:p>
-      <w:pPr>
-        <w:pStyle w:val="Heading1"/>
-      </w:pPr>
+        <w:commentReference w:id="4"/>
+      </w:r>
+    </w:p>
+    <w:p>
+      <w:r>
+        <w:t xml:space="preserve">The first approach to </w:t>
+      </w:r>
+      <w:r>
+        <w:t>programming may be a precise pseudo-code. It should be clea</w:t>
+      </w:r>
+      <w:r>
+        <w:t>r and intuitive but have a well-</w:t>
+      </w:r>
+      <w:r>
+        <w:t>defined shared logic that don’t leave room for interpretation.</w:t>
+      </w:r>
+    </w:p>
+    <w:p>
       <w:r>
         <w:t xml:space="preserve">The </w:t>
       </w:r>
       <w:r>
-        <w:t>needs</w:t>
-      </w:r>
-      <w:r>
-        <w:t xml:space="preserve"> of a general-purpose programming language</w:t>
-      </w:r>
-    </w:p>
-    <w:p>
-      <w:r>
-        <w:t>What are the di</w:t>
-      </w:r>
-      <w:r>
-        <w:t>fferences between QC and CC?</w:t>
-      </w:r>
-    </w:p>
-    <w:p>
-      <w:r>
-        <w:t>Why do we need to code in the first place?</w:t>
+        <w:t>C</w:t>
+      </w:r>
+      <w:r>
+        <w:t xml:space="preserve">onvention for a Quantum Pseudocode </w:t>
+      </w:r>
+      <w:sdt>
+        <w:sdtPr>
+          <w:id w:val="832100035"/>
+          <w:citation/>
+        </w:sdtPr>
+        <w:sdtContent>
+          <w:r>
+            <w:fldChar w:fldCharType="begin"/>
+          </w:r>
+          <w:r>
+            <w:instrText xml:space="preserve"> CITATION EKn \l 2057 </w:instrText>
+          </w:r>
+          <w:r>
+            <w:fldChar w:fldCharType="separate"/>
+          </w:r>
+          <w:r>
+            <w:rPr>
+              <w:noProof/>
+            </w:rPr>
+            <w:t>(Knill)</w:t>
+          </w:r>
+          <w:r>
+            <w:fldChar w:fldCharType="end"/>
+          </w:r>
+        </w:sdtContent>
+      </w:sdt>
+      <w:r>
+        <w:t xml:space="preserve"> written in 1996 stands as a monolith in the field. It reuses classic and expected patterns from classic c</w:t>
+      </w:r>
+      <w:r>
+        <w:t>omputing (like</w:t>
+      </w:r>
+      <w:r>
+        <w:t xml:space="preserve"> if evaluates the ket 1 as true, or the </w:t>
+      </w:r>
+      <w:r>
+        <w:t>for loops behaves as expected).</w:t>
+      </w:r>
+    </w:p>
+    <w:p>
+      <w:r>
+        <w:t>It also achieves the</w:t>
+      </w:r>
+      <w:r>
+        <w:t xml:space="preserve"> simplification of recurrent operations like the Hadamard operation on a Qubit a or the phase shift </w:t>
+      </w:r>
+      <w:r>
+        <w:t xml:space="preserve">using letter and classic function application like </w:t>
+      </w:r>
+      <w:r>
+        <w:rPr>
+          <w:i/>
+        </w:rPr>
+        <w:t>H(a)</w:t>
+      </w:r>
+      <w:r>
+        <w:t xml:space="preserve"> for the application of the Hadamard matrix on the qubit </w:t>
+      </w:r>
+      <w:r>
+        <w:rPr>
+          <w:i/>
+        </w:rPr>
+        <w:t>a</w:t>
+      </w:r>
+      <w:r>
+        <w:t xml:space="preserve">. </w:t>
+      </w:r>
+    </w:p>
+    <w:p>
+      <w:r>
+        <w:t xml:space="preserve">Measurements use simple inverted arrows like </w:t>
+      </w:r>
+      <w:r>
+        <w:rPr>
+          <w:i/>
+        </w:rPr>
+        <w:t>a &lt;</w:t>
+      </w:r>
+      <w:r>
+        <w:rPr>
+          <w:i/>
+        </w:rPr>
+        <w:t>-</w:t>
+      </w:r>
+      <w:r>
+        <w:rPr>
+          <w:i/>
+        </w:rPr>
+        <w:t xml:space="preserve">- </w:t>
+      </w:r>
+      <w:r>
+        <w:rPr>
+          <w:i/>
+          <w:u w:val="single"/>
+        </w:rPr>
+        <w:t>a</w:t>
+      </w:r>
+      <w:r>
+        <w:rPr>
+          <w:i/>
+        </w:rPr>
+        <w:t xml:space="preserve"> </w:t>
+      </w:r>
+      <w:r>
+        <w:t>and function are just name.</w:t>
+      </w:r>
+    </w:p>
+    <w:p>
+      <w:r>
+        <w:t xml:space="preserve">It is therefore possible to write down pseudo code without a powerful </w:t>
+      </w:r>
+      <w:r>
+        <w:t xml:space="preserve">text </w:t>
+      </w:r>
+      <w:r>
+        <w:t>editor.</w:t>
       </w:r>
     </w:p>
     <w:p>
       <w:pPr>
         <w:pStyle w:val="Heading2"/>
       </w:pPr>
-      <w:commentRangeStart w:id="12"/>
-      <w:r>
-        <w:t>A Pseudo-code</w:t>
-      </w:r>
-      <w:commentRangeEnd w:id="12"/>
-      <w:r>
-        <w:rPr>
-          <w:rStyle w:val="CommentReference"/>
-          <w:rFonts w:asciiTheme="minorHAnsi" w:eastAsiaTheme="minorHAnsi" w:hAnsiTheme="minorHAnsi" w:cstheme="minorBidi"/>
-          <w:color w:val="auto"/>
-        </w:rPr>
-        <w:commentReference w:id="12"/>
-      </w:r>
     </w:p>
     <w:p>
       <w:pPr>
         <w:pStyle w:val="Heading2"/>
       </w:pPr>
       <w:r>
-        <w:t>Imperative Programming Language</w:t>
-      </w:r>
-    </w:p>
-    <w:p>
-      <w:pPr>
-        <w:pStyle w:val="Heading3"/>
-      </w:pPr>
-      <w:r>
-        <w:t>Omer</w:t>
-      </w:r>
-    </w:p>
-    <w:p>
-      <w:pPr>
-        <w:pStyle w:val="Heading3"/>
-      </w:pPr>
-      <w:r>
-        <w:t xml:space="preserve">Extending Omer’s work, </w:t>
-      </w:r>
-      <w:proofErr w:type="spellStart"/>
-      <w:r>
-        <w:t>Betelli’s</w:t>
-      </w:r>
-      <w:proofErr w:type="spellEnd"/>
-      <w:r>
-        <w:t xml:space="preserve"> imperative program</w:t>
-      </w:r>
-    </w:p>
-    <w:p>
-      <w:pPr>
-        <w:pStyle w:val="Heading3"/>
-      </w:pPr>
-      <w:r>
-        <w:t>Find a good recent one, because previous examples are out of date</w:t>
-      </w:r>
-    </w:p>
-    <w:p>
-      <w:pPr>
-        <w:pStyle w:val="Heading2"/>
-      </w:pPr>
-      <w:r>
-        <w:t>Functional Programming languages</w:t>
-      </w:r>
-    </w:p>
-    <w:p>
-      <w:pPr>
-        <w:pStyle w:val="Heading3"/>
-      </w:pPr>
-      <w:r>
-        <w:t xml:space="preserve">Peter </w:t>
-      </w:r>
-      <w:proofErr w:type="spellStart"/>
-      <w:r>
-        <w:t>Sellinger’s</w:t>
-      </w:r>
-      <w:proofErr w:type="spellEnd"/>
-      <w:r>
-        <w:t xml:space="preserve"> work</w:t>
-      </w:r>
-    </w:p>
-    <w:p>
-      <w:pPr>
-        <w:pStyle w:val="Heading3"/>
-      </w:pPr>
-      <w:commentRangeStart w:id="13"/>
-      <w:proofErr w:type="spellStart"/>
-      <w:r>
-        <w:t>Quipper</w:t>
-      </w:r>
-      <w:proofErr w:type="spellEnd"/>
-      <w:r>
-        <w:t xml:space="preserve"> </w:t>
-      </w:r>
-      <w:commentRangeEnd w:id="13"/>
-      <w:r>
-        <w:rPr>
-          <w:rStyle w:val="CommentReference"/>
-          <w:rFonts w:asciiTheme="minorHAnsi" w:eastAsiaTheme="minorHAnsi" w:hAnsiTheme="minorHAnsi" w:cstheme="minorBidi"/>
-          <w:color w:val="auto"/>
-        </w:rPr>
-        <w:commentReference w:id="13"/>
-      </w:r>
-    </w:p>
-    <w:p>
-      <w:pPr>
-        <w:pStyle w:val="Heading2"/>
-      </w:pPr>
+        <w:t>Programming Language</w:t>
+      </w:r>
+      <w:r>
+        <w:t>s</w:t>
+      </w:r>
+    </w:p>
+    <w:p>
+      <w:r>
+        <w:t>Now that code can b</w:t>
+      </w:r>
+      <w:r>
+        <w:t>e expressed formally, programming languages can have precise logical specification. As it’s possible to expect, there exists two types of Quantum Programming Languages (QPL), imperative and functional. There exists</w:t>
+      </w:r>
+      <w:r>
+        <w:t xml:space="preserve"> already plenty of different QPL </w:t>
+      </w:r>
+      <w:r>
+        <w:t xml:space="preserve">even though the </w:t>
+      </w:r>
+      <w:r>
+        <w:t>need for the moment would be the actual quantum computer.</w:t>
+      </w:r>
+      <w:r>
+        <w:t xml:space="preserve"> Many</w:t>
+      </w:r>
+      <w:r>
+        <w:t xml:space="preserve"> QPLs are based from pre-existing programming languages.</w:t>
+      </w:r>
+    </w:p>
+    <w:p>
+      <w:r>
+        <w:t xml:space="preserve">For example Q is an extension of C++, it can therefore use the multiple libraries and makes it easy to reuse chunks of code that nay already exist today. Also, there is no need to start a compiler from scratch, unlike some trials that existed before like Omer’s QCL. However they happen to share some features, the most interesting one could be the representation of the data. The language expect a Quantum heap on to which the </w:t>
+      </w:r>
+      <w:r>
+        <w:rPr>
+          <w:i/>
+        </w:rPr>
+        <w:t>Quantum registers</w:t>
+      </w:r>
+      <w:r>
+        <w:t xml:space="preserve"> would hold a reference to the different qubit that would to stored on it.</w:t>
+      </w:r>
+    </w:p>
+    <w:p>
+      <w:r>
+        <w:t xml:space="preserve">Haskell, so loved at Imperial College, </w:t>
+      </w:r>
+      <w:r>
+        <w:t>also happen to be</w:t>
+      </w:r>
+      <w:r>
+        <w:t xml:space="preserve"> Quantum ready! </w:t>
+      </w:r>
+      <w:r>
+        <w:t>There is a Haskell package called QIO that draw the bases of what an implementation of QHaskell would look like.</w:t>
+      </w:r>
+      <w:r>
+        <w:t xml:space="preserve"> For the most interested, follow this link for an implementation of Shor’s algorithm using QIO package</w:t>
+      </w:r>
+      <w:r>
+        <w:t xml:space="preserve"> given in the example of the package</w:t>
+      </w:r>
+      <w:r>
+        <w:t>.</w:t>
+      </w:r>
+      <w:r>
+        <w:t xml:space="preserve"> More recently, </w:t>
+      </w:r>
+      <w:r>
+        <w:t xml:space="preserve">The QPL Quipper </w:t>
+      </w:r>
+      <w:r>
+        <w:t xml:space="preserve">developed in the recent years </w:t>
+      </w:r>
+      <w:r>
+        <w:t xml:space="preserve">and provides all the tools </w:t>
+      </w:r>
+      <w:r>
+        <w:t xml:space="preserve">to expect from a QPL but wrapped up in Haskell’s </w:t>
+      </w:r>
+      <w:r>
+        <w:t xml:space="preserve">solid </w:t>
+      </w:r>
+      <w:r>
+        <w:t>type system</w:t>
+      </w:r>
+      <w:r>
+        <w:t xml:space="preserve"> and suitable for monadic instruction</w:t>
+      </w:r>
+      <w:r>
+        <w:t>s, making it a very powerful tool for tomorrow’s programmers.</w:t>
+      </w:r>
     </w:p>
     <w:sectPr>
       <w:pgSz w:w="11900" w:h="16840"/>
@@ -1992,7 +2052,7 @@
       </w:r>
     </w:p>
   </w:comment>
-  <w:comment w:id="3" w:author="Fournial, Mayeul B A" w:date="2017-01-31T18:13:00Z" w:initials="FMBA">
+  <w:comment w:id="4" w:author="Fournial, Mayeul B A" w:date="2017-01-31T21:46:00Z" w:initials="FMBA">
     <w:p>
       <w:pPr>
         <w:pStyle w:val="CommentText"/>
@@ -2004,820 +2064,8 @@
         <w:annotationRef/>
       </w:r>
       <w:r>
-        <w:t>What’s better than Quantum computation to get the comportment of a quantum element?</w:t>
-      </w:r>
-    </w:p>
-  </w:comment>
-  <w:comment w:id="4" w:author="Mayeul Fournial" w:date="2017-02-12T19:36:00Z" w:initials="MF">
-    <w:p>
-      <w:pPr>
-        <w:pStyle w:val="CommentText"/>
-      </w:pPr>
-      <w:r>
-        <w:rPr>
-          <w:rStyle w:val="CommentReference"/>
-        </w:rPr>
-        <w:annotationRef/>
-      </w:r>
-      <w:r>
-        <w:t xml:space="preserve">Let’s </w:t>
-      </w:r>
-      <w:proofErr w:type="gramStart"/>
-      <w:r>
-        <w:t>actually forget</w:t>
-      </w:r>
-      <w:proofErr w:type="gramEnd"/>
-      <w:r>
-        <w:t xml:space="preserve"> about that part, would require a whole introduction on memory less computers and Quantum optic</w:t>
-      </w:r>
-    </w:p>
-  </w:comment>
-  <w:comment w:id="5" w:author="Fournial, Mayeul B A" w:date="2017-03-04T11:18:00Z" w:initials="FMBA">
-    <w:p>
-      <w:pPr>
-        <w:numPr>
-          <w:ilvl w:val="0"/>
-          <w:numId w:val="3"/>
-        </w:numPr>
-        <w:shd w:val="clear" w:color="auto" w:fill="FFFFFF"/>
-        <w:spacing w:before="100" w:beforeAutospacing="1" w:afterAutospacing="1"/>
-        <w:ind w:left="0"/>
-        <w:rPr>
-          <w:rFonts w:ascii="Helvetica Neue" w:eastAsia="Times New Roman" w:hAnsi="Helvetica Neue" w:cs="Times New Roman"/>
-          <w:color w:val="333333"/>
-          <w:lang w:eastAsia="en-GB"/>
-        </w:rPr>
-      </w:pPr>
-      <w:r>
-        <w:rPr>
-          <w:rStyle w:val="apple-converted-space"/>
-        </w:rPr>
-        <w:annotationRef/>
-      </w:r>
-    </w:p>
-    <w:p>
-      <w:pPr>
-        <w:numPr>
-          <w:ilvl w:val="0"/>
-          <w:numId w:val="3"/>
-        </w:numPr>
-        <w:shd w:val="clear" w:color="auto" w:fill="FFFFFF"/>
-        <w:spacing w:beforeAutospacing="1" w:afterAutospacing="1"/>
-        <w:ind w:left="0"/>
-        <w:rPr>
-          <w:rFonts w:ascii="Helvetica Neue" w:eastAsia="Times New Roman" w:hAnsi="Helvetica Neue" w:cs="Times New Roman"/>
-          <w:color w:val="333333"/>
-          <w:lang w:eastAsia="en-GB"/>
-        </w:rPr>
-      </w:pPr>
-    </w:p>
-    <w:p>
-      <w:pPr>
-        <w:rPr>
-          <w:rFonts w:ascii="Helvetica Neue" w:eastAsia="Times New Roman" w:hAnsi="Helvetica Neue" w:cs="Times New Roman"/>
-          <w:b/>
-          <w:bCs/>
-          <w:caps/>
-          <w:color w:val="CA2015"/>
-          <w:lang w:eastAsia="en-GB"/>
-        </w:rPr>
-      </w:pPr>
-      <w:r>
-        <w:rPr>
-          <w:rFonts w:ascii="Helvetica Neue" w:eastAsia="Times New Roman" w:hAnsi="Helvetica Neue" w:cs="Times New Roman"/>
-          <w:b/>
-          <w:bCs/>
-          <w:caps/>
-          <w:color w:val="CA2015"/>
-          <w:lang w:eastAsia="en-GB"/>
-        </w:rPr>
-        <w:t>REPORT</w:t>
-      </w:r>
-    </w:p>
-    <w:p>
-      <w:pPr>
-        <w:spacing w:before="270" w:after="113"/>
-        <w:outlineLvl w:val="0"/>
-        <w:rPr>
-          <w:rFonts w:ascii="DIN Alternate" w:eastAsia="Times New Roman" w:hAnsi="DIN Alternate" w:cs="Times New Roman"/>
-          <w:kern w:val="36"/>
-          <w:sz w:val="48"/>
-          <w:szCs w:val="48"/>
-          <w:lang w:eastAsia="en-GB"/>
-        </w:rPr>
-      </w:pPr>
-      <w:r>
-        <w:rPr>
-          <w:rFonts w:ascii="DIN Alternate" w:eastAsia="Times New Roman" w:hAnsi="DIN Alternate" w:cs="Times New Roman"/>
-          <w:kern w:val="36"/>
-          <w:sz w:val="48"/>
-          <w:szCs w:val="48"/>
-          <w:lang w:eastAsia="en-GB"/>
-        </w:rPr>
-        <w:t xml:space="preserve">Photonic Boson Sampling in a </w:t>
-      </w:r>
-      <w:proofErr w:type="spellStart"/>
-      <w:r>
-        <w:rPr>
-          <w:rFonts w:ascii="DIN Alternate" w:eastAsia="Times New Roman" w:hAnsi="DIN Alternate" w:cs="Times New Roman"/>
-          <w:kern w:val="36"/>
-          <w:sz w:val="48"/>
-          <w:szCs w:val="48"/>
-          <w:lang w:eastAsia="en-GB"/>
-        </w:rPr>
-        <w:t>Tunable</w:t>
-      </w:r>
-      <w:proofErr w:type="spellEnd"/>
-      <w:r>
-        <w:rPr>
-          <w:rFonts w:ascii="DIN Alternate" w:eastAsia="Times New Roman" w:hAnsi="DIN Alternate" w:cs="Times New Roman"/>
-          <w:kern w:val="36"/>
-          <w:sz w:val="48"/>
-          <w:szCs w:val="48"/>
-          <w:lang w:eastAsia="en-GB"/>
-        </w:rPr>
-        <w:t xml:space="preserve"> Circuit</w:t>
-      </w:r>
-    </w:p>
-    <w:p>
-      <w:pPr>
-        <w:numPr>
-          <w:ilvl w:val="0"/>
-          <w:numId w:val="4"/>
-        </w:numPr>
-        <w:ind w:left="0"/>
-        <w:rPr>
-          <w:rFonts w:ascii="DIN Alternate" w:eastAsia="Times New Roman" w:hAnsi="DIN Alternate" w:cs="Times New Roman"/>
-          <w:b/>
-          <w:bCs/>
-          <w:color w:val="666666"/>
-          <w:lang w:eastAsia="en-GB"/>
-        </w:rPr>
-      </w:pPr>
-      <w:r>
-        <w:rPr>
-          <w:rFonts w:ascii="DIN Alternate" w:eastAsia="Times New Roman" w:hAnsi="DIN Alternate" w:cs="Times New Roman"/>
-          <w:b/>
-          <w:bCs/>
-          <w:color w:val="666666"/>
-          <w:lang w:eastAsia="en-GB"/>
-        </w:rPr>
-        <w:t>Matthew A. Broome</w:t>
-      </w:r>
-      <w:hyperlink r:id="rId1" w:anchor="aff-1" w:history="1">
-        <w:r>
-          <w:rPr>
-            <w:rFonts w:ascii="DIN Alternate" w:eastAsia="Times New Roman" w:hAnsi="DIN Alternate" w:cs="Times New Roman"/>
-            <w:color w:val="37588A"/>
-            <w:sz w:val="16"/>
-            <w:szCs w:val="16"/>
-            <w:u w:val="single"/>
-            <w:bdr w:val="none" w:sz="0" w:space="0" w:color="auto" w:frame="1"/>
-            <w:vertAlign w:val="superscript"/>
-            <w:lang w:eastAsia="en-GB"/>
-          </w:rPr>
-          <w:t>1</w:t>
-        </w:r>
-      </w:hyperlink>
-      <w:r>
-        <w:rPr>
-          <w:rFonts w:ascii="DIN Alternate" w:eastAsia="Times New Roman" w:hAnsi="DIN Alternate" w:cs="Times New Roman"/>
-          <w:b/>
-          <w:bCs/>
-          <w:color w:val="666666"/>
-          <w:sz w:val="16"/>
-          <w:szCs w:val="16"/>
-          <w:lang w:eastAsia="en-GB"/>
-        </w:rPr>
-        <w:t>,</w:t>
-      </w:r>
-      <w:hyperlink r:id="rId2" w:anchor="aff-2" w:history="1">
-        <w:r>
-          <w:rPr>
-            <w:rFonts w:ascii="DIN Alternate" w:eastAsia="Times New Roman" w:hAnsi="DIN Alternate" w:cs="Times New Roman"/>
-            <w:color w:val="37588A"/>
-            <w:sz w:val="16"/>
-            <w:szCs w:val="16"/>
-            <w:u w:val="single"/>
-            <w:bdr w:val="none" w:sz="0" w:space="0" w:color="auto" w:frame="1"/>
-            <w:vertAlign w:val="superscript"/>
-            <w:lang w:eastAsia="en-GB"/>
-          </w:rPr>
-          <w:t>2</w:t>
-        </w:r>
-      </w:hyperlink>
-      <w:r>
-        <w:rPr>
-          <w:rFonts w:ascii="DIN Alternate" w:eastAsia="Times New Roman" w:hAnsi="DIN Alternate" w:cs="Times New Roman"/>
-          <w:b/>
-          <w:bCs/>
-          <w:color w:val="666666"/>
-          <w:sz w:val="16"/>
-          <w:szCs w:val="16"/>
-          <w:lang w:eastAsia="en-GB"/>
-        </w:rPr>
-        <w:t>,</w:t>
-      </w:r>
-      <w:hyperlink r:id="rId3" w:anchor="corresp-1" w:history="1">
-        <w:r>
-          <w:rPr>
-            <w:rFonts w:ascii="DIN Alternate" w:eastAsia="Times New Roman" w:hAnsi="DIN Alternate" w:cs="Times New Roman"/>
-            <w:color w:val="37588A"/>
-            <w:sz w:val="16"/>
-            <w:szCs w:val="16"/>
-            <w:u w:val="single"/>
-            <w:bdr w:val="none" w:sz="0" w:space="0" w:color="auto" w:frame="1"/>
-            <w:lang w:eastAsia="en-GB"/>
-          </w:rPr>
-          <w:t>*</w:t>
-        </w:r>
-      </w:hyperlink>
-      <w:r>
-        <w:rPr>
-          <w:rFonts w:ascii="DIN Alternate" w:eastAsia="Times New Roman" w:hAnsi="DIN Alternate" w:cs="Times New Roman"/>
-          <w:b/>
-          <w:bCs/>
-          <w:color w:val="666666"/>
-          <w:lang w:eastAsia="en-GB"/>
-        </w:rPr>
-        <w:t>, </w:t>
-      </w:r>
-    </w:p>
-    <w:p>
-      <w:pPr>
-        <w:numPr>
-          <w:ilvl w:val="0"/>
-          <w:numId w:val="4"/>
-        </w:numPr>
-        <w:ind w:left="0"/>
-        <w:rPr>
-          <w:rFonts w:ascii="DIN Alternate" w:eastAsia="Times New Roman" w:hAnsi="DIN Alternate" w:cs="Times New Roman"/>
-          <w:b/>
-          <w:bCs/>
-          <w:color w:val="666666"/>
-          <w:lang w:eastAsia="en-GB"/>
-        </w:rPr>
-      </w:pPr>
-      <w:r>
-        <w:rPr>
-          <w:rFonts w:ascii="DIN Alternate" w:eastAsia="Times New Roman" w:hAnsi="DIN Alternate" w:cs="Times New Roman"/>
-          <w:b/>
-          <w:bCs/>
-          <w:color w:val="666666"/>
-          <w:lang w:eastAsia="en-GB"/>
-        </w:rPr>
-        <w:t>Alessandro Fedrizzi</w:t>
-      </w:r>
-      <w:hyperlink r:id="rId4" w:anchor="aff-1" w:history="1">
-        <w:r>
-          <w:rPr>
-            <w:rFonts w:ascii="DIN Alternate" w:eastAsia="Times New Roman" w:hAnsi="DIN Alternate" w:cs="Times New Roman"/>
-            <w:color w:val="37588A"/>
-            <w:sz w:val="16"/>
-            <w:szCs w:val="16"/>
-            <w:u w:val="single"/>
-            <w:bdr w:val="none" w:sz="0" w:space="0" w:color="auto" w:frame="1"/>
-            <w:vertAlign w:val="superscript"/>
-            <w:lang w:eastAsia="en-GB"/>
-          </w:rPr>
-          <w:t>1</w:t>
-        </w:r>
-      </w:hyperlink>
-      <w:r>
-        <w:rPr>
-          <w:rFonts w:ascii="DIN Alternate" w:eastAsia="Times New Roman" w:hAnsi="DIN Alternate" w:cs="Times New Roman"/>
-          <w:b/>
-          <w:bCs/>
-          <w:color w:val="666666"/>
-          <w:sz w:val="16"/>
-          <w:szCs w:val="16"/>
-          <w:lang w:eastAsia="en-GB"/>
-        </w:rPr>
-        <w:t>,</w:t>
-      </w:r>
-      <w:hyperlink r:id="rId5" w:anchor="aff-2" w:history="1">
-        <w:r>
-          <w:rPr>
-            <w:rFonts w:ascii="DIN Alternate" w:eastAsia="Times New Roman" w:hAnsi="DIN Alternate" w:cs="Times New Roman"/>
-            <w:color w:val="37588A"/>
-            <w:sz w:val="16"/>
-            <w:szCs w:val="16"/>
-            <w:u w:val="single"/>
-            <w:bdr w:val="none" w:sz="0" w:space="0" w:color="auto" w:frame="1"/>
-            <w:vertAlign w:val="superscript"/>
-            <w:lang w:eastAsia="en-GB"/>
-          </w:rPr>
-          <w:t>2</w:t>
-        </w:r>
-      </w:hyperlink>
-      <w:r>
-        <w:rPr>
-          <w:rFonts w:ascii="DIN Alternate" w:eastAsia="Times New Roman" w:hAnsi="DIN Alternate" w:cs="Times New Roman"/>
-          <w:b/>
-          <w:bCs/>
-          <w:color w:val="666666"/>
-          <w:lang w:eastAsia="en-GB"/>
-        </w:rPr>
-        <w:t>, </w:t>
-      </w:r>
-    </w:p>
-    <w:p>
-      <w:pPr>
-        <w:numPr>
-          <w:ilvl w:val="0"/>
-          <w:numId w:val="4"/>
-        </w:numPr>
-        <w:ind w:left="0"/>
-        <w:rPr>
-          <w:rFonts w:ascii="DIN Alternate" w:eastAsia="Times New Roman" w:hAnsi="DIN Alternate" w:cs="Times New Roman"/>
-          <w:b/>
-          <w:bCs/>
-          <w:color w:val="666666"/>
-          <w:lang w:eastAsia="en-GB"/>
-        </w:rPr>
-      </w:pPr>
-      <w:r>
-        <w:rPr>
-          <w:rFonts w:ascii="DIN Alternate" w:eastAsia="Times New Roman" w:hAnsi="DIN Alternate" w:cs="Times New Roman"/>
-          <w:b/>
-          <w:bCs/>
-          <w:color w:val="666666"/>
-          <w:lang w:eastAsia="en-GB"/>
-        </w:rPr>
-        <w:t>Saleh Rahimi-Keshari</w:t>
-      </w:r>
-      <w:hyperlink r:id="rId6" w:anchor="aff-2" w:history="1">
-        <w:r>
-          <w:rPr>
-            <w:rFonts w:ascii="DIN Alternate" w:eastAsia="Times New Roman" w:hAnsi="DIN Alternate" w:cs="Times New Roman"/>
-            <w:color w:val="37588A"/>
-            <w:sz w:val="16"/>
-            <w:szCs w:val="16"/>
-            <w:u w:val="single"/>
-            <w:bdr w:val="none" w:sz="0" w:space="0" w:color="auto" w:frame="1"/>
-            <w:vertAlign w:val="superscript"/>
-            <w:lang w:eastAsia="en-GB"/>
-          </w:rPr>
-          <w:t>2</w:t>
-        </w:r>
-      </w:hyperlink>
-      <w:r>
-        <w:rPr>
-          <w:rFonts w:ascii="DIN Alternate" w:eastAsia="Times New Roman" w:hAnsi="DIN Alternate" w:cs="Times New Roman"/>
-          <w:b/>
-          <w:bCs/>
-          <w:color w:val="666666"/>
-          <w:lang w:eastAsia="en-GB"/>
-        </w:rPr>
-        <w:t>, </w:t>
-      </w:r>
-    </w:p>
-    <w:p>
-      <w:pPr>
-        <w:numPr>
-          <w:ilvl w:val="0"/>
-          <w:numId w:val="4"/>
-        </w:numPr>
-        <w:ind w:left="0"/>
-        <w:rPr>
-          <w:rFonts w:ascii="DIN Alternate" w:eastAsia="Times New Roman" w:hAnsi="DIN Alternate" w:cs="Times New Roman"/>
-          <w:b/>
-          <w:bCs/>
-          <w:color w:val="666666"/>
-          <w:lang w:eastAsia="en-GB"/>
-        </w:rPr>
-      </w:pPr>
-      <w:r>
-        <w:rPr>
-          <w:rFonts w:ascii="DIN Alternate" w:eastAsia="Times New Roman" w:hAnsi="DIN Alternate" w:cs="Times New Roman"/>
-          <w:b/>
-          <w:bCs/>
-          <w:color w:val="666666"/>
-          <w:lang w:eastAsia="en-GB"/>
-        </w:rPr>
-        <w:t>Justin Dove</w:t>
-      </w:r>
-      <w:hyperlink r:id="rId7" w:anchor="aff-3" w:history="1">
-        <w:r>
-          <w:rPr>
-            <w:rFonts w:ascii="DIN Alternate" w:eastAsia="Times New Roman" w:hAnsi="DIN Alternate" w:cs="Times New Roman"/>
-            <w:color w:val="37588A"/>
-            <w:sz w:val="16"/>
-            <w:szCs w:val="16"/>
-            <w:u w:val="single"/>
-            <w:bdr w:val="none" w:sz="0" w:space="0" w:color="auto" w:frame="1"/>
-            <w:vertAlign w:val="superscript"/>
-            <w:lang w:eastAsia="en-GB"/>
-          </w:rPr>
-          <w:t>3</w:t>
-        </w:r>
-      </w:hyperlink>
-      <w:r>
-        <w:rPr>
-          <w:rFonts w:ascii="DIN Alternate" w:eastAsia="Times New Roman" w:hAnsi="DIN Alternate" w:cs="Times New Roman"/>
-          <w:b/>
-          <w:bCs/>
-          <w:color w:val="666666"/>
-          <w:lang w:eastAsia="en-GB"/>
-        </w:rPr>
-        <w:t>, </w:t>
-      </w:r>
-    </w:p>
-    <w:p>
-      <w:pPr>
-        <w:numPr>
-          <w:ilvl w:val="0"/>
-          <w:numId w:val="4"/>
-        </w:numPr>
-        <w:ind w:left="0"/>
-        <w:rPr>
-          <w:rFonts w:ascii="DIN Alternate" w:eastAsia="Times New Roman" w:hAnsi="DIN Alternate" w:cs="Times New Roman"/>
-          <w:b/>
-          <w:bCs/>
-          <w:color w:val="666666"/>
-          <w:lang w:eastAsia="en-GB"/>
-        </w:rPr>
-      </w:pPr>
-      <w:r>
-        <w:rPr>
-          <w:rFonts w:ascii="DIN Alternate" w:eastAsia="Times New Roman" w:hAnsi="DIN Alternate" w:cs="Times New Roman"/>
-          <w:b/>
-          <w:bCs/>
-          <w:color w:val="666666"/>
-          <w:lang w:eastAsia="en-GB"/>
-        </w:rPr>
-        <w:t>Scott Aaronson</w:t>
-      </w:r>
-      <w:hyperlink r:id="rId8" w:anchor="aff-3" w:history="1">
-        <w:r>
-          <w:rPr>
-            <w:rFonts w:ascii="DIN Alternate" w:eastAsia="Times New Roman" w:hAnsi="DIN Alternate" w:cs="Times New Roman"/>
-            <w:color w:val="37588A"/>
-            <w:sz w:val="16"/>
-            <w:szCs w:val="16"/>
-            <w:u w:val="single"/>
-            <w:bdr w:val="none" w:sz="0" w:space="0" w:color="auto" w:frame="1"/>
-            <w:vertAlign w:val="superscript"/>
-            <w:lang w:eastAsia="en-GB"/>
-          </w:rPr>
-          <w:t>3</w:t>
-        </w:r>
-      </w:hyperlink>
-      <w:r>
-        <w:rPr>
-          <w:rFonts w:ascii="DIN Alternate" w:eastAsia="Times New Roman" w:hAnsi="DIN Alternate" w:cs="Times New Roman"/>
-          <w:b/>
-          <w:bCs/>
-          <w:color w:val="666666"/>
-          <w:lang w:eastAsia="en-GB"/>
-        </w:rPr>
-        <w:t>, </w:t>
-      </w:r>
-    </w:p>
-    <w:p>
-      <w:pPr>
-        <w:numPr>
-          <w:ilvl w:val="0"/>
-          <w:numId w:val="4"/>
-        </w:numPr>
-        <w:ind w:left="0"/>
-        <w:rPr>
-          <w:rFonts w:ascii="DIN Alternate" w:eastAsia="Times New Roman" w:hAnsi="DIN Alternate" w:cs="Times New Roman"/>
-          <w:b/>
-          <w:bCs/>
-          <w:color w:val="666666"/>
-          <w:lang w:eastAsia="en-GB"/>
-        </w:rPr>
-      </w:pPr>
-      <w:r>
-        <w:rPr>
-          <w:rFonts w:ascii="DIN Alternate" w:eastAsia="Times New Roman" w:hAnsi="DIN Alternate" w:cs="Times New Roman"/>
-          <w:b/>
-          <w:bCs/>
-          <w:color w:val="666666"/>
-          <w:lang w:eastAsia="en-GB"/>
-        </w:rPr>
-        <w:t>Timothy C. Ralph</w:t>
-      </w:r>
-      <w:hyperlink r:id="rId9" w:anchor="aff-2" w:history="1">
-        <w:r>
-          <w:rPr>
-            <w:rFonts w:ascii="DIN Alternate" w:eastAsia="Times New Roman" w:hAnsi="DIN Alternate" w:cs="Times New Roman"/>
-            <w:color w:val="37588A"/>
-            <w:sz w:val="16"/>
-            <w:szCs w:val="16"/>
-            <w:u w:val="single"/>
-            <w:bdr w:val="none" w:sz="0" w:space="0" w:color="auto" w:frame="1"/>
-            <w:vertAlign w:val="superscript"/>
-            <w:lang w:eastAsia="en-GB"/>
-          </w:rPr>
-          <w:t>2</w:t>
-        </w:r>
-      </w:hyperlink>
-      <w:r>
-        <w:rPr>
-          <w:rFonts w:ascii="DIN Alternate" w:eastAsia="Times New Roman" w:hAnsi="DIN Alternate" w:cs="Times New Roman"/>
-          <w:b/>
-          <w:bCs/>
-          <w:color w:val="666666"/>
-          <w:lang w:eastAsia="en-GB"/>
-        </w:rPr>
-        <w:t>, </w:t>
-      </w:r>
-    </w:p>
-    <w:p>
-      <w:pPr>
-        <w:numPr>
-          <w:ilvl w:val="0"/>
-          <w:numId w:val="4"/>
-        </w:numPr>
-        <w:ind w:left="0"/>
-        <w:rPr>
-          <w:rFonts w:ascii="DIN Alternate" w:eastAsia="Times New Roman" w:hAnsi="DIN Alternate" w:cs="Times New Roman"/>
-          <w:b/>
-          <w:bCs/>
-          <w:color w:val="666666"/>
-          <w:lang w:eastAsia="en-GB"/>
-        </w:rPr>
-      </w:pPr>
-      <w:r>
-        <w:rPr>
-          <w:rFonts w:ascii="DIN Alternate" w:eastAsia="Times New Roman" w:hAnsi="DIN Alternate" w:cs="Times New Roman"/>
-          <w:b/>
-          <w:bCs/>
-          <w:color w:val="666666"/>
-          <w:lang w:eastAsia="en-GB"/>
-        </w:rPr>
-        <w:t>Andrew G. White</w:t>
-      </w:r>
-      <w:hyperlink r:id="rId10" w:anchor="aff-1" w:history="1">
-        <w:r>
-          <w:rPr>
-            <w:rFonts w:ascii="DIN Alternate" w:eastAsia="Times New Roman" w:hAnsi="DIN Alternate" w:cs="Times New Roman"/>
-            <w:color w:val="37588A"/>
-            <w:sz w:val="16"/>
-            <w:szCs w:val="16"/>
-            <w:u w:val="single"/>
-            <w:bdr w:val="none" w:sz="0" w:space="0" w:color="auto" w:frame="1"/>
-            <w:vertAlign w:val="superscript"/>
-            <w:lang w:eastAsia="en-GB"/>
-          </w:rPr>
-          <w:t>1</w:t>
-        </w:r>
-      </w:hyperlink>
-      <w:r>
-        <w:rPr>
-          <w:rFonts w:ascii="DIN Alternate" w:eastAsia="Times New Roman" w:hAnsi="DIN Alternate" w:cs="Times New Roman"/>
-          <w:b/>
-          <w:bCs/>
-          <w:color w:val="666666"/>
-          <w:sz w:val="16"/>
-          <w:szCs w:val="16"/>
-          <w:lang w:eastAsia="en-GB"/>
-        </w:rPr>
-        <w:t>,</w:t>
-      </w:r>
-      <w:hyperlink r:id="rId11" w:anchor="aff-2" w:history="1">
-        <w:r>
-          <w:rPr>
-            <w:rFonts w:ascii="DIN Alternate" w:eastAsia="Times New Roman" w:hAnsi="DIN Alternate" w:cs="Times New Roman"/>
-            <w:color w:val="37588A"/>
-            <w:sz w:val="16"/>
-            <w:szCs w:val="16"/>
-            <w:u w:val="single"/>
-            <w:bdr w:val="none" w:sz="0" w:space="0" w:color="auto" w:frame="1"/>
-            <w:vertAlign w:val="superscript"/>
-            <w:lang w:eastAsia="en-GB"/>
-          </w:rPr>
-          <w:t>2</w:t>
-        </w:r>
-      </w:hyperlink>
-    </w:p>
-    <w:p>
-      <w:pPr>
-        <w:rPr>
-          <w:rFonts w:ascii="Times New Roman" w:hAnsi="Times New Roman" w:cs="Times New Roman"/>
-          <w:lang w:eastAsia="en-GB"/>
-        </w:rPr>
-      </w:pPr>
-      <w:r>
-        <w:rPr>
-          <w:rFonts w:ascii="Times New Roman" w:hAnsi="Times New Roman" w:cs="Times New Roman"/>
-          <w:b/>
-          <w:bCs/>
-          <w:color w:val="CA2015"/>
-          <w:lang w:eastAsia="en-GB"/>
-        </w:rPr>
-        <w:t>+</w:t>
-      </w:r>
-      <w:r>
-        <w:rPr>
-          <w:rFonts w:ascii="Times New Roman" w:hAnsi="Times New Roman" w:cs="Times New Roman"/>
-          <w:lang w:eastAsia="en-GB"/>
-        </w:rPr>
-        <w:t> See all authors and affiliations</w:t>
-      </w:r>
-    </w:p>
-    <w:p>
-      <w:pPr>
-        <w:rPr>
-          <w:rFonts w:ascii="Times New Roman" w:eastAsia="Times New Roman" w:hAnsi="Times New Roman" w:cs="Times New Roman"/>
-          <w:color w:val="666666"/>
-          <w:lang w:eastAsia="en-GB"/>
-        </w:rPr>
-      </w:pPr>
-      <w:proofErr w:type="gramStart"/>
-      <w:r>
-        <w:rPr>
-          <w:rFonts w:ascii="Times New Roman" w:eastAsia="Times New Roman" w:hAnsi="Times New Roman" w:cs="Times New Roman"/>
-          <w:i/>
-          <w:iCs/>
-          <w:color w:val="666666"/>
-          <w:lang w:eastAsia="en-GB"/>
-        </w:rPr>
-        <w:t>Science </w:t>
-      </w:r>
-      <w:r>
-        <w:rPr>
-          <w:rFonts w:ascii="Times New Roman" w:eastAsia="Times New Roman" w:hAnsi="Times New Roman" w:cs="Times New Roman"/>
-          <w:color w:val="666666"/>
-          <w:lang w:eastAsia="en-GB"/>
-        </w:rPr>
-        <w:t> 15</w:t>
-      </w:r>
-      <w:proofErr w:type="gramEnd"/>
-      <w:r>
-        <w:rPr>
-          <w:rFonts w:ascii="Times New Roman" w:eastAsia="Times New Roman" w:hAnsi="Times New Roman" w:cs="Times New Roman"/>
-          <w:color w:val="666666"/>
-          <w:lang w:eastAsia="en-GB"/>
-        </w:rPr>
-        <w:t xml:space="preserve"> Feb 2013:</w:t>
-      </w:r>
-      <w:r>
-        <w:rPr>
-          <w:rFonts w:ascii="Times New Roman" w:eastAsia="Times New Roman" w:hAnsi="Times New Roman" w:cs="Times New Roman"/>
-          <w:color w:val="666666"/>
-          <w:lang w:eastAsia="en-GB"/>
-        </w:rPr>
-        <w:br/>
-        <w:t>Vol. 339, Issue 6121, pp. 794-798</w:t>
-      </w:r>
-      <w:r>
-        <w:rPr>
-          <w:rFonts w:ascii="Times New Roman" w:eastAsia="Times New Roman" w:hAnsi="Times New Roman" w:cs="Times New Roman"/>
-          <w:color w:val="666666"/>
-          <w:lang w:eastAsia="en-GB"/>
-        </w:rPr>
-        <w:br/>
-        <w:t>DOI: 10.1126/science.1231440</w:t>
-      </w:r>
-    </w:p>
-    <w:p>
-      <w:pPr>
-        <w:pStyle w:val="CommentText"/>
-      </w:pPr>
-    </w:p>
-  </w:comment>
-  <w:comment w:id="7" w:author="Fournial, Mayeul B A" w:date="2017-01-31T18:19:00Z" w:initials="FMBA">
-    <w:p>
-      <w:pPr>
-        <w:pStyle w:val="CommentText"/>
-      </w:pPr>
-      <w:r>
-        <w:rPr>
-          <w:rStyle w:val="CommentReference"/>
-        </w:rPr>
-        <w:annotationRef/>
-      </w:r>
-      <w:r>
-        <w:t xml:space="preserve">If I had to keep only one that would be it. Journalistically speaking it’s probably the one that is the easiest to explain as it refers to a very famous situation that everyone has </w:t>
-      </w:r>
-      <w:proofErr w:type="gramStart"/>
-      <w:r>
-        <w:t>more or less heard</w:t>
-      </w:r>
-      <w:proofErr w:type="gramEnd"/>
-      <w:r>
-        <w:t xml:space="preserve"> about.</w:t>
-      </w:r>
-    </w:p>
-  </w:comment>
-  <w:comment w:id="8" w:author="Mayeul Fournial" w:date="2017-02-12T23:05:00Z" w:initials="MF">
-    <w:p>
-      <w:pPr>
-        <w:pStyle w:val="CommentText"/>
-      </w:pPr>
-      <w:r>
-        <w:rPr>
-          <w:rStyle w:val="CommentReference"/>
-        </w:rPr>
-        <w:annotationRef/>
-      </w:r>
-      <w:r>
-        <w:t>Need reference</w:t>
-      </w:r>
-    </w:p>
-  </w:comment>
-  <w:comment w:id="9" w:author="Mayeul Fournial" w:date="2017-02-12T23:20:00Z" w:initials="MF">
-    <w:p>
-      <w:pPr>
-        <w:pStyle w:val="CommentText"/>
-      </w:pPr>
-      <w:r>
-        <w:rPr>
-          <w:rStyle w:val="CommentReference"/>
-        </w:rPr>
-        <w:annotationRef/>
-      </w:r>
-      <w:r>
-        <w:t>Wiki proof, need better</w:t>
-      </w:r>
-    </w:p>
-  </w:comment>
-  <w:comment w:id="10" w:author="Mayeul Fournial" w:date="2017-02-13T00:11:00Z" w:initials="MF">
-    <w:p>
-      <w:pPr>
-        <w:pStyle w:val="CommentText"/>
-      </w:pPr>
-      <w:r>
-        <w:rPr>
-          <w:rStyle w:val="CommentReference"/>
-        </w:rPr>
-        <w:annotationRef/>
-      </w:r>
-      <w:r>
-        <w:t xml:space="preserve">Check </w:t>
-      </w:r>
-      <w:proofErr w:type="spellStart"/>
-      <w:r>
-        <w:t>bootlenecks</w:t>
-      </w:r>
-      <w:proofErr w:type="spellEnd"/>
-      <w:r>
-        <w:t xml:space="preserve"> for Shor’s algorithm</w:t>
-      </w:r>
-    </w:p>
-  </w:comment>
-  <w:comment w:id="11" w:author="Fournial, Mayeul B A" w:date="2017-01-31T18:22:00Z" w:initials="FMBA">
-    <w:p>
-      <w:pPr>
-        <w:pStyle w:val="CommentText"/>
-      </w:pPr>
-      <w:r>
-        <w:rPr>
-          <w:rStyle w:val="CommentReference"/>
-        </w:rPr>
-        <w:annotationRef/>
-      </w:r>
-      <w:r>
-        <w:t xml:space="preserve">Keep that one or if the map/graph </w:t>
-      </w:r>
-      <w:proofErr w:type="spellStart"/>
-      <w:r>
-        <w:t>Dwave</w:t>
-      </w:r>
-      <w:proofErr w:type="spellEnd"/>
-      <w:r>
-        <w:t xml:space="preserve"> one is good for lower-level implementation and showing the needs of a GPPL</w:t>
-      </w:r>
-    </w:p>
-  </w:comment>
-  <w:comment w:id="12" w:author="Fournial, Mayeul B A" w:date="2017-01-31T21:46:00Z" w:initials="FMBA">
-    <w:p>
-      <w:pPr>
-        <w:pStyle w:val="CommentText"/>
-      </w:pPr>
-      <w:r>
-        <w:rPr>
-          <w:rStyle w:val="CommentReference"/>
-        </w:rPr>
-        <w:annotationRef/>
-      </w:r>
-      <w:r>
         <w:t xml:space="preserve">There was a very important </w:t>
       </w:r>
-    </w:p>
-  </w:comment>
-  <w:comment w:id="13" w:author="Fournial, Mayeul B A" w:date="2017-01-31T21:45:00Z" w:initials="FMBA">
-    <w:p>
-      <w:pPr>
-        <w:pStyle w:val="CommentText"/>
-      </w:pPr>
-      <w:r>
-        <w:rPr>
-          <w:rStyle w:val="CommentReference"/>
-        </w:rPr>
-        <w:annotationRef/>
-      </w:r>
-      <w:r>
-        <w:t>Based on Haskell</w:t>
-      </w:r>
-    </w:p>
-    <w:p>
-      <w:pPr>
-        <w:pStyle w:val="CommentText"/>
-      </w:pPr>
     </w:p>
   </w:comment>
 </w:comments>
@@ -2828,17 +2076,46 @@
   <w15:commentEx w15:paraId="26D53B3B" w15:done="0"/>
   <w15:commentEx w15:paraId="57B572C2" w15:done="0"/>
   <w15:commentEx w15:paraId="348B9AB3" w15:done="0"/>
-  <w15:commentEx w15:paraId="62B5D188" w15:done="0"/>
-  <w15:commentEx w15:paraId="5E7245F0" w15:paraIdParent="62B5D188" w15:done="0"/>
-  <w15:commentEx w15:paraId="22FB0028" w15:done="0"/>
-  <w15:commentEx w15:paraId="2EE456D2" w15:done="0"/>
-  <w15:commentEx w15:paraId="4B4F1423" w15:done="0"/>
-  <w15:commentEx w15:paraId="2C37BE1F" w15:done="0"/>
-  <w15:commentEx w15:paraId="0B31950E" w15:done="0"/>
-  <w15:commentEx w15:paraId="459452E9" w15:done="0"/>
   <w15:commentEx w15:paraId="6438AEB0" w15:done="0"/>
-  <w15:commentEx w15:paraId="5CED686E" w15:done="0"/>
 </w15:commentsEx>
+</file>
+
+<file path=word/endnotes.xml><?xml version="1.0" encoding="utf-8"?>
+<w:endnotes xmlns:wpc="http://schemas.microsoft.com/office/word/2010/wordprocessingCanvas" xmlns:mo="http://schemas.microsoft.com/office/mac/office/2008/main" xmlns:mc="http://schemas.openxmlformats.org/markup-compatibility/2006" xmlns:mv="urn:schemas-microsoft-com:mac:vml" xmlns:o="urn:schemas-microsoft-com:office:office" xmlns:r="http://schemas.openxmlformats.org/officeDocument/2006/relationships" xmlns:m="http://schemas.openxmlformats.org/officeDocument/2006/math" xmlns:v="urn:schemas-microsoft-com:vml" xmlns:wp14="http://schemas.microsoft.com/office/word/2010/wordprocessingDrawing" xmlns:wp="http://schemas.openxmlformats.org/drawingml/2006/wordprocessingDrawing" xmlns:w10="urn:schemas-microsoft-com:office:word" xmlns:w="http://schemas.openxmlformats.org/wordprocessingml/2006/main" xmlns:w14="http://schemas.microsoft.com/office/word/2010/wordml" xmlns:w15="http://schemas.microsoft.com/office/word/2012/wordml" xmlns:wpg="http://schemas.microsoft.com/office/word/2010/wordprocessingGroup" xmlns:wpi="http://schemas.microsoft.com/office/word/2010/wordprocessingInk" xmlns:wne="http://schemas.microsoft.com/office/word/2006/wordml" xmlns:wps="http://schemas.microsoft.com/office/word/2010/wordprocessingShape" mc:Ignorable="w14 w15 wp14">
+  <w:endnote w:type="separator" w:id="-1">
+    <w:p>
+      <w:r>
+        <w:separator/>
+      </w:r>
+    </w:p>
+  </w:endnote>
+  <w:endnote w:type="continuationSeparator" w:id="0">
+    <w:p>
+      <w:r>
+        <w:continuationSeparator/>
+      </w:r>
+    </w:p>
+  </w:endnote>
+</w:endnotes>
+</file>
+
+<file path=word/footnotes.xml><?xml version="1.0" encoding="utf-8"?>
+<w:footnotes xmlns:wpc="http://schemas.microsoft.com/office/word/2010/wordprocessingCanvas" xmlns:mo="http://schemas.microsoft.com/office/mac/office/2008/main" xmlns:mc="http://schemas.openxmlformats.org/markup-compatibility/2006" xmlns:mv="urn:schemas-microsoft-com:mac:vml" xmlns:o="urn:schemas-microsoft-com:office:office" xmlns:r="http://schemas.openxmlformats.org/officeDocument/2006/relationships" xmlns:m="http://schemas.openxmlformats.org/officeDocument/2006/math" xmlns:v="urn:schemas-microsoft-com:vml" xmlns:wp14="http://schemas.microsoft.com/office/word/2010/wordprocessingDrawing" xmlns:wp="http://schemas.openxmlformats.org/drawingml/2006/wordprocessingDrawing" xmlns:w10="urn:schemas-microsoft-com:office:word" xmlns:w="http://schemas.openxmlformats.org/wordprocessingml/2006/main" xmlns:w14="http://schemas.microsoft.com/office/word/2010/wordml" xmlns:w15="http://schemas.microsoft.com/office/word/2012/wordml" xmlns:wpg="http://schemas.microsoft.com/office/word/2010/wordprocessingGroup" xmlns:wpi="http://schemas.microsoft.com/office/word/2010/wordprocessingInk" xmlns:wne="http://schemas.microsoft.com/office/word/2006/wordml" xmlns:wps="http://schemas.microsoft.com/office/word/2010/wordprocessingShape" mc:Ignorable="w14 w15 wp14">
+  <w:footnote w:type="separator" w:id="-1">
+    <w:p>
+      <w:r>
+        <w:separator/>
+      </w:r>
+    </w:p>
+  </w:footnote>
+  <w:footnote w:type="continuationSeparator" w:id="0">
+    <w:p>
+      <w:r>
+        <w:continuationSeparator/>
+      </w:r>
+    </w:p>
+  </w:footnote>
+</w:footnotes>
 </file>
 
 <file path=word/numbering.xml><?xml version="1.0" encoding="utf-8"?>
@@ -4102,6 +3379,31 @@
       <w:iCs/>
     </w:rPr>
   </w:style>
+  <w:style w:type="paragraph" w:styleId="FootnoteText">
+    <w:name w:val="footnote text"/>
+    <w:basedOn w:val="Normal"/>
+    <w:link w:val="FootnoteTextChar"/>
+    <w:uiPriority w:val="99"/>
+    <w:unhideWhenUsed/>
+    <w:rsid w:val="00020E76"/>
+  </w:style>
+  <w:style w:type="character" w:customStyle="1" w:styleId="FootnoteTextChar">
+    <w:name w:val="Footnote Text Char"/>
+    <w:basedOn w:val="DefaultParagraphFont"/>
+    <w:link w:val="FootnoteText"/>
+    <w:uiPriority w:val="99"/>
+    <w:rsid w:val="00020E76"/>
+  </w:style>
+  <w:style w:type="character" w:styleId="FootnoteReference">
+    <w:name w:val="footnote reference"/>
+    <w:basedOn w:val="DefaultParagraphFont"/>
+    <w:uiPriority w:val="99"/>
+    <w:unhideWhenUsed/>
+    <w:rsid w:val="00020E76"/>
+    <w:rPr>
+      <w:vertAlign w:val="superscript"/>
+    </w:rPr>
+  </w:style>
 </w:styles>
 </file>
 
@@ -4389,7 +3691,7 @@
     <b:Comments>DOI: https://doi.org/10.1103/PhysRevLett.79.325</b:Comments>
     <b:JournalName>Phys. Rev. Letters</b:JournalName>
     <b:Volume>vol. 78(2)</b:Volume>
-    <b:RefOrder>1</b:RefOrder>
+    <b:RefOrder>2</b:RefOrder>
   </b:Source>
   <b:Source>
     <b:Tag>Bry15</b:Tag>
@@ -4411,7 +3713,7 @@
     <b:Year>2015</b:Year>
     <b:Volume>Chapter 8</b:Volume>
     <b:Comments>Doi: 10.1142/9789814678704_0008; ISBN-10: 9814678694</b:Comments>
-    <b:RefOrder>2</b:RefOrder>
+    <b:RefOrder>3</b:RefOrder>
   </b:Source>
   <b:Source>
     <b:Tag>Sho97</b:Tag>
@@ -4433,13 +3735,56 @@
     <b:Volume>26</b:Volume>
     <b:Comments>arXiv:quant-ph/9508027</b:Comments>
     <b:JournalName>SIAM J.Sci.Statist.Comput</b:JournalName>
-    <b:RefOrder>3</b:RefOrder>
+    <b:RefOrder>4</b:RefOrder>
+  </b:Source>
+  <b:Source>
+    <b:Tag>Gor65</b:Tag>
+    <b:SourceType>JournalArticle</b:SourceType>
+    <b:Guid>{0DF26790-5F5D-C442-B142-AC89D7AA71FF}</b:Guid>
+    <b:Author>
+      <b:Author>
+        <b:NameList>
+          <b:Person>
+            <b:Last>Moore</b:Last>
+            <b:First>Gordon</b:First>
+            <b:Middle>E.</b:Middle>
+          </b:Person>
+        </b:NameList>
+      </b:Author>
+    </b:Author>
+    <b:Title>Cramming more components onto integrated circuits</b:Title>
+    <b:JournalName>Electronics</b:JournalName>
+    <b:Year>1965</b:Year>
+    <b:Month>April</b:Month>
+    <b:Day>19</b:Day>
+    <b:Volume>38</b:Volume>
+    <b:Issue>8</b:Issue>
+    <b:RefOrder>1</b:RefOrder>
+  </b:Source>
+  <b:Source>
+    <b:Tag>EKn</b:Tag>
+    <b:SourceType>Report</b:SourceType>
+    <b:Guid>{06BED0AF-9408-334E-8E65-BBDA5D02043B}</b:Guid>
+    <b:Title>Convention for a Quantum Pseudocode</b:Title>
+    <b:City>Los Alamos</b:City>
+    <b:Comments>LAUR-96-2724</b:Comments>
+    <b:Author>
+      <b:Author>
+        <b:NameList>
+          <b:Person>
+            <b:Last>Knill</b:Last>
+            <b:First>E.</b:First>
+          </b:Person>
+        </b:NameList>
+      </b:Author>
+    </b:Author>
+    <b:RefOrder>5</b:RefOrder>
   </b:Source>
 </b:Sources>
 </file>
 
 <file path=customXml/itemProps1.xml><?xml version="1.0" encoding="utf-8"?>
-<ds:datastoreItem xmlns:ds="http://schemas.openxmlformats.org/officeDocument/2006/customXml" ds:itemID="{7A1C1D06-5190-4940-8091-6617A5E98743}">
+<ds:datastoreItem xmlns:ds="http://schemas.openxmlformats.org/officeDocument/2006/customXml" ds:itemID="{23C6C00F-22D2-464C-A886-D3DB659AA646}">
   <ds:schemaRefs>
     <ds:schemaRef ds:uri="http://schemas.openxmlformats.org/officeDocument/2006/bibliography"/>
   </ds:schemaRefs>

</xml_diff>